<commit_message>
update report and new docs
</commit_message>
<xml_diff>
--- a/Case studies/Companies/Chademo/Report.docx
+++ b/Case studies/Companies/Chademo/Report.docx
@@ -148,12 +148,657 @@
           <w:lang w:val="en-US"/>
         </w:rPr>
       </w:pPr>
+    </w:p>
+    <w:p>
+      <w:pPr>
+        <w:rPr>
+          <w:lang w:val="en-US"/>
+        </w:rPr>
+      </w:pPr>
+    </w:p>
+    <w:p>
+      <w:pPr>
+        <w:rPr>
+          <w:sz w:val="40"/>
+          <w:szCs w:val="40"/>
+          <w:lang w:val="en-US"/>
+        </w:rPr>
+      </w:pPr>
+    </w:p>
+    <w:p>
+      <w:pPr>
+        <w:rPr>
+          <w:sz w:val="40"/>
+          <w:szCs w:val="40"/>
+          <w:lang w:val="en-US"/>
+        </w:rPr>
+      </w:pPr>
+      <w:r>
+        <w:rPr>
+          <w:sz w:val="40"/>
+          <w:szCs w:val="40"/>
+          <w:lang w:val="en-US"/>
+        </w:rPr>
+        <w:t xml:space="preserve">History of </w:t>
+      </w:r>
+      <w:proofErr w:type="spellStart"/>
+      <w:r>
+        <w:rPr>
+          <w:sz w:val="40"/>
+          <w:szCs w:val="40"/>
+          <w:lang w:val="en-US"/>
+        </w:rPr>
+        <w:t>CHAdeMO</w:t>
+      </w:r>
+      <w:proofErr w:type="spellEnd"/>
+    </w:p>
+    <w:p>
+      <w:pPr>
+        <w:autoSpaceDE w:val="0"/>
+        <w:autoSpaceDN w:val="0"/>
+        <w:adjustRightInd w:val="0"/>
+        <w:spacing w:after="0" w:line="240" w:lineRule="auto"/>
+        <w:rPr>
+          <w:rFonts w:ascii="Calibri" w:hAnsi="Calibri" w:cs="Calibri"/>
+          <w:lang w:val="en-US"/>
+        </w:rPr>
+      </w:pPr>
+      <w:r>
+        <w:rPr>
+          <w:rFonts w:ascii="Calibri" w:hAnsi="Calibri" w:cs="Calibri"/>
+          <w:lang w:val="en-US"/>
+        </w:rPr>
+        <w:t xml:space="preserve">Jul 2009 Market launch of </w:t>
+      </w:r>
+      <w:proofErr w:type="spellStart"/>
+      <w:r>
+        <w:rPr>
+          <w:rFonts w:ascii="Calibri" w:hAnsi="Calibri" w:cs="Calibri"/>
+          <w:lang w:val="en-US"/>
+        </w:rPr>
+        <w:t>i‐MiEV</w:t>
+      </w:r>
+      <w:proofErr w:type="spellEnd"/>
+      <w:r>
+        <w:rPr>
+          <w:rFonts w:ascii="Calibri" w:hAnsi="Calibri" w:cs="Calibri"/>
+          <w:lang w:val="en-US"/>
+        </w:rPr>
+        <w:t xml:space="preserve"> (Mitsubishi) and Plug‐in Stella EV (Subaru), the first </w:t>
+      </w:r>
+      <w:proofErr w:type="spellStart"/>
+      <w:r>
+        <w:rPr>
+          <w:rFonts w:ascii="Calibri" w:hAnsi="Calibri" w:cs="Calibri"/>
+          <w:lang w:val="en-US"/>
+        </w:rPr>
+        <w:t>CHAdeMOcompatible</w:t>
+      </w:r>
+      <w:proofErr w:type="spellEnd"/>
+    </w:p>
+    <w:p>
+      <w:pPr>
+        <w:autoSpaceDE w:val="0"/>
+        <w:autoSpaceDN w:val="0"/>
+        <w:adjustRightInd w:val="0"/>
+        <w:spacing w:after="0" w:line="240" w:lineRule="auto"/>
+        <w:rPr>
+          <w:rFonts w:ascii="Calibri" w:hAnsi="Calibri" w:cs="Calibri"/>
+          <w:lang w:val="en-US"/>
+        </w:rPr>
+      </w:pPr>
+      <w:r>
+        <w:rPr>
+          <w:rFonts w:ascii="Calibri" w:hAnsi="Calibri" w:cs="Calibri"/>
+          <w:lang w:val="en-US"/>
+        </w:rPr>
+        <w:t>EVs</w:t>
+      </w:r>
+    </w:p>
+    <w:p>
+      <w:pPr>
+        <w:autoSpaceDE w:val="0"/>
+        <w:autoSpaceDN w:val="0"/>
+        <w:adjustRightInd w:val="0"/>
+        <w:spacing w:after="0" w:line="240" w:lineRule="auto"/>
+        <w:rPr>
+          <w:rFonts w:ascii="Calibri" w:hAnsi="Calibri" w:cs="Calibri"/>
+          <w:lang w:val="en-US"/>
+        </w:rPr>
+      </w:pPr>
+      <w:r>
+        <w:rPr>
+          <w:rFonts w:ascii="Calibri" w:hAnsi="Calibri" w:cs="Calibri"/>
+          <w:lang w:val="en-US"/>
+        </w:rPr>
+        <w:t xml:space="preserve">Aug 2009 Foundation of </w:t>
+      </w:r>
+      <w:proofErr w:type="spellStart"/>
+      <w:r>
+        <w:rPr>
+          <w:rFonts w:ascii="Calibri" w:hAnsi="Calibri" w:cs="Calibri"/>
+          <w:lang w:val="en-US"/>
+        </w:rPr>
+        <w:t>CHAdeMO</w:t>
+      </w:r>
+      <w:proofErr w:type="spellEnd"/>
+      <w:r>
+        <w:rPr>
+          <w:rFonts w:ascii="Calibri" w:hAnsi="Calibri" w:cs="Calibri"/>
+          <w:lang w:val="en-US"/>
+        </w:rPr>
+        <w:t xml:space="preserve"> Association preparatory group</w:t>
+      </w:r>
+    </w:p>
+    <w:p>
+      <w:pPr>
+        <w:autoSpaceDE w:val="0"/>
+        <w:autoSpaceDN w:val="0"/>
+        <w:adjustRightInd w:val="0"/>
+        <w:spacing w:after="0" w:line="240" w:lineRule="auto"/>
+        <w:rPr>
+          <w:rFonts w:ascii="Calibri" w:hAnsi="Calibri" w:cs="Calibri"/>
+          <w:lang w:val="en-US"/>
+        </w:rPr>
+      </w:pPr>
+      <w:r>
+        <w:rPr>
+          <w:rFonts w:ascii="Calibri" w:hAnsi="Calibri" w:cs="Calibri"/>
+          <w:lang w:val="en-US"/>
+        </w:rPr>
+        <w:t>Nov 2009 NWIP (New work item proposal) submission for 61851‐23, followed by 61851‐24,</w:t>
+      </w:r>
+    </w:p>
+    <w:p>
+      <w:pPr>
+        <w:autoSpaceDE w:val="0"/>
+        <w:autoSpaceDN w:val="0"/>
+        <w:adjustRightInd w:val="0"/>
+        <w:spacing w:after="0" w:line="240" w:lineRule="auto"/>
+        <w:rPr>
+          <w:rFonts w:ascii="Calibri" w:hAnsi="Calibri" w:cs="Calibri"/>
+          <w:lang w:val="en-US"/>
+        </w:rPr>
+      </w:pPr>
+      <w:r>
+        <w:rPr>
+          <w:rFonts w:ascii="Calibri" w:hAnsi="Calibri" w:cs="Calibri"/>
+          <w:lang w:val="en-US"/>
+        </w:rPr>
+        <w:t>62196‐3</w:t>
+      </w:r>
+    </w:p>
+    <w:p>
+      <w:pPr>
+        <w:autoSpaceDE w:val="0"/>
+        <w:autoSpaceDN w:val="0"/>
+        <w:adjustRightInd w:val="0"/>
+        <w:spacing w:after="0" w:line="240" w:lineRule="auto"/>
+        <w:rPr>
+          <w:rFonts w:ascii="Calibri" w:hAnsi="Calibri" w:cs="Calibri"/>
+          <w:lang w:val="en-US"/>
+        </w:rPr>
+      </w:pPr>
+      <w:r>
+        <w:rPr>
+          <w:rFonts w:ascii="Calibri" w:hAnsi="Calibri" w:cs="Calibri"/>
+          <w:lang w:val="en-US"/>
+        </w:rPr>
+        <w:t xml:space="preserve">Mar 2010 Inauguration of </w:t>
+      </w:r>
+      <w:proofErr w:type="spellStart"/>
+      <w:r>
+        <w:rPr>
+          <w:rFonts w:ascii="Calibri" w:hAnsi="Calibri" w:cs="Calibri"/>
+          <w:lang w:val="en-US"/>
+        </w:rPr>
+        <w:t>CHAdeMO</w:t>
+      </w:r>
+      <w:proofErr w:type="spellEnd"/>
+      <w:r>
+        <w:rPr>
+          <w:rFonts w:ascii="Calibri" w:hAnsi="Calibri" w:cs="Calibri"/>
+          <w:lang w:val="en-US"/>
+        </w:rPr>
+        <w:t xml:space="preserve"> Association</w:t>
+      </w:r>
+    </w:p>
+    <w:p>
+      <w:pPr>
+        <w:autoSpaceDE w:val="0"/>
+        <w:autoSpaceDN w:val="0"/>
+        <w:adjustRightInd w:val="0"/>
+        <w:spacing w:after="0" w:line="240" w:lineRule="auto"/>
+        <w:rPr>
+          <w:rFonts w:ascii="Calibri" w:hAnsi="Calibri" w:cs="Calibri"/>
+          <w:lang w:val="en-US"/>
+        </w:rPr>
+      </w:pPr>
+      <w:r>
+        <w:rPr>
+          <w:rFonts w:ascii="Calibri" w:hAnsi="Calibri" w:cs="Calibri"/>
+          <w:lang w:val="en-US"/>
+        </w:rPr>
+        <w:t xml:space="preserve">Apr 2010 Publication of </w:t>
+      </w:r>
+      <w:proofErr w:type="spellStart"/>
+      <w:r>
+        <w:rPr>
+          <w:rFonts w:ascii="Calibri" w:hAnsi="Calibri" w:cs="Calibri"/>
+          <w:lang w:val="en-US"/>
+        </w:rPr>
+        <w:t>CHAdeMO</w:t>
+      </w:r>
+      <w:proofErr w:type="spellEnd"/>
+      <w:r>
+        <w:rPr>
+          <w:rFonts w:ascii="Calibri" w:hAnsi="Calibri" w:cs="Calibri"/>
+          <w:lang w:val="en-US"/>
+        </w:rPr>
+        <w:t xml:space="preserve"> standard specifications rev.0.9</w:t>
+      </w:r>
+    </w:p>
+    <w:p>
+      <w:pPr>
+        <w:autoSpaceDE w:val="0"/>
+        <w:autoSpaceDN w:val="0"/>
+        <w:adjustRightInd w:val="0"/>
+        <w:spacing w:after="0" w:line="240" w:lineRule="auto"/>
+        <w:rPr>
+          <w:rFonts w:ascii="Calibri" w:hAnsi="Calibri" w:cs="Calibri"/>
+          <w:lang w:val="en-US"/>
+        </w:rPr>
+      </w:pPr>
+      <w:r>
+        <w:rPr>
+          <w:rFonts w:ascii="Calibri" w:hAnsi="Calibri" w:cs="Calibri"/>
+          <w:lang w:val="en-US"/>
+        </w:rPr>
+        <w:t>May 2010 Start of charger certification procedure</w:t>
+      </w:r>
+    </w:p>
+    <w:p>
+      <w:pPr>
+        <w:autoSpaceDE w:val="0"/>
+        <w:autoSpaceDN w:val="0"/>
+        <w:adjustRightInd w:val="0"/>
+        <w:spacing w:after="0" w:line="240" w:lineRule="auto"/>
+        <w:rPr>
+          <w:rFonts w:ascii="Calibri" w:hAnsi="Calibri" w:cs="Calibri"/>
+          <w:lang w:val="en-US"/>
+        </w:rPr>
+      </w:pPr>
+      <w:r>
+        <w:rPr>
+          <w:rFonts w:ascii="Calibri" w:hAnsi="Calibri" w:cs="Calibri"/>
+          <w:lang w:val="en-US"/>
+        </w:rPr>
+        <w:t>Aug 2010 Launch of Specifications Work Group</w:t>
+      </w:r>
+    </w:p>
+    <w:p>
+      <w:pPr>
+        <w:autoSpaceDE w:val="0"/>
+        <w:autoSpaceDN w:val="0"/>
+        <w:adjustRightInd w:val="0"/>
+        <w:spacing w:after="0" w:line="240" w:lineRule="auto"/>
+        <w:rPr>
+          <w:rFonts w:ascii="Calibri" w:hAnsi="Calibri" w:cs="Calibri"/>
+          <w:lang w:val="en-US"/>
+        </w:rPr>
+      </w:pPr>
+      <w:r>
+        <w:rPr>
+          <w:rFonts w:ascii="Calibri" w:hAnsi="Calibri" w:cs="Calibri"/>
+          <w:lang w:val="en-US"/>
+        </w:rPr>
+        <w:t>Dec 2010 Market launch of Leaf (Nissan)</w:t>
+      </w:r>
+    </w:p>
+    <w:p>
+      <w:pPr>
+        <w:autoSpaceDE w:val="0"/>
+        <w:autoSpaceDN w:val="0"/>
+        <w:adjustRightInd w:val="0"/>
+        <w:spacing w:after="0" w:line="240" w:lineRule="auto"/>
+        <w:rPr>
+          <w:rFonts w:ascii="Calibri" w:hAnsi="Calibri" w:cs="Calibri"/>
+          <w:lang w:val="en-US"/>
+        </w:rPr>
+      </w:pPr>
+      <w:r>
+        <w:rPr>
+          <w:rFonts w:ascii="Calibri" w:hAnsi="Calibri" w:cs="Calibri"/>
+          <w:lang w:val="en-US"/>
+        </w:rPr>
+        <w:t>Jun 2011 Launch of Connector WG</w:t>
+      </w:r>
+    </w:p>
+    <w:p>
+      <w:pPr>
+        <w:autoSpaceDE w:val="0"/>
+        <w:autoSpaceDN w:val="0"/>
+        <w:adjustRightInd w:val="0"/>
+        <w:spacing w:after="0" w:line="240" w:lineRule="auto"/>
+        <w:rPr>
+          <w:rFonts w:ascii="Calibri" w:hAnsi="Calibri" w:cs="Calibri"/>
+          <w:lang w:val="en-US"/>
+        </w:rPr>
+      </w:pPr>
+      <w:r>
+        <w:rPr>
+          <w:rFonts w:ascii="Calibri" w:hAnsi="Calibri" w:cs="Calibri"/>
+          <w:lang w:val="en-US"/>
+        </w:rPr>
+        <w:t>Oct 2011 Launch of Specification 1.0 WG and V2H Extension Guideline WG</w:t>
+      </w:r>
+    </w:p>
+    <w:p>
+      <w:pPr>
+        <w:autoSpaceDE w:val="0"/>
+        <w:autoSpaceDN w:val="0"/>
+        <w:adjustRightInd w:val="0"/>
+        <w:spacing w:after="0" w:line="240" w:lineRule="auto"/>
+        <w:rPr>
+          <w:rFonts w:ascii="Calibri" w:hAnsi="Calibri" w:cs="Calibri"/>
+          <w:lang w:val="en-US"/>
+        </w:rPr>
+      </w:pPr>
+      <w:r>
+        <w:rPr>
+          <w:rFonts w:ascii="Calibri" w:hAnsi="Calibri" w:cs="Calibri"/>
+          <w:lang w:val="en-US"/>
+        </w:rPr>
+        <w:t xml:space="preserve">Jan 2012 Publication of </w:t>
+      </w:r>
+      <w:proofErr w:type="spellStart"/>
+      <w:r>
+        <w:rPr>
+          <w:rFonts w:ascii="Calibri" w:hAnsi="Calibri" w:cs="Calibri"/>
+          <w:lang w:val="en-US"/>
+        </w:rPr>
+        <w:t>CHAdeMO</w:t>
+      </w:r>
+      <w:proofErr w:type="spellEnd"/>
+      <w:r>
+        <w:rPr>
+          <w:rFonts w:ascii="Calibri" w:hAnsi="Calibri" w:cs="Calibri"/>
+          <w:lang w:val="en-US"/>
+        </w:rPr>
+        <w:t xml:space="preserve"> standard specifications rev0.9.1</w:t>
+      </w:r>
+    </w:p>
+    <w:p>
+      <w:pPr>
+        <w:autoSpaceDE w:val="0"/>
+        <w:autoSpaceDN w:val="0"/>
+        <w:adjustRightInd w:val="0"/>
+        <w:spacing w:after="0" w:line="240" w:lineRule="auto"/>
+        <w:rPr>
+          <w:rFonts w:ascii="Calibri" w:hAnsi="Calibri" w:cs="Calibri"/>
+          <w:lang w:val="en-US"/>
+        </w:rPr>
+      </w:pPr>
+      <w:r>
+        <w:rPr>
+          <w:rFonts w:ascii="Calibri" w:hAnsi="Calibri" w:cs="Calibri"/>
+          <w:lang w:val="en-US"/>
+        </w:rPr>
+        <w:t>May 2012 CD review for IEC 61851 finalized in IEC meeting (Tokyo), CDV to be reviewed</w:t>
+      </w:r>
+    </w:p>
+    <w:p>
+      <w:pPr>
+        <w:autoSpaceDE w:val="0"/>
+        <w:autoSpaceDN w:val="0"/>
+        <w:adjustRightInd w:val="0"/>
+        <w:spacing w:after="0" w:line="240" w:lineRule="auto"/>
+        <w:rPr>
+          <w:rFonts w:ascii="Calibri" w:hAnsi="Calibri" w:cs="Calibri"/>
+          <w:lang w:val="en-US"/>
+        </w:rPr>
+      </w:pPr>
+      <w:r>
+        <w:rPr>
+          <w:rFonts w:ascii="Calibri" w:hAnsi="Calibri" w:cs="Calibri"/>
+          <w:lang w:val="en-US"/>
+        </w:rPr>
+        <w:t>Sep 2012 Publication of JIS standard specification (TS D0007)</w:t>
+      </w:r>
+    </w:p>
+    <w:p>
+      <w:pPr>
+        <w:autoSpaceDE w:val="0"/>
+        <w:autoSpaceDN w:val="0"/>
+        <w:adjustRightInd w:val="0"/>
+        <w:spacing w:after="0" w:line="240" w:lineRule="auto"/>
+        <w:rPr>
+          <w:rFonts w:ascii="Calibri" w:hAnsi="Calibri" w:cs="Calibri"/>
+          <w:lang w:val="en-US"/>
+        </w:rPr>
+      </w:pPr>
+      <w:r>
+        <w:rPr>
+          <w:rFonts w:ascii="Calibri" w:hAnsi="Calibri" w:cs="Calibri"/>
+          <w:lang w:val="en-US"/>
+        </w:rPr>
+        <w:t>Apr 2013 CDV status for IEC61851 approved in IEC meeting (Toronto)</w:t>
+      </w:r>
+    </w:p>
+    <w:p>
+      <w:pPr>
+        <w:autoSpaceDE w:val="0"/>
+        <w:autoSpaceDN w:val="0"/>
+        <w:adjustRightInd w:val="0"/>
+        <w:spacing w:after="0" w:line="240" w:lineRule="auto"/>
+        <w:rPr>
+          <w:rFonts w:ascii="Calibri" w:hAnsi="Calibri" w:cs="Calibri"/>
+          <w:lang w:val="en-US"/>
+        </w:rPr>
+      </w:pPr>
+      <w:r>
+        <w:rPr>
+          <w:rFonts w:ascii="Calibri" w:hAnsi="Calibri" w:cs="Calibri"/>
+          <w:lang w:val="en-US"/>
+        </w:rPr>
+        <w:t xml:space="preserve">May 2013 Publication of </w:t>
+      </w:r>
+      <w:proofErr w:type="spellStart"/>
+      <w:r>
+        <w:rPr>
+          <w:rFonts w:ascii="Calibri" w:hAnsi="Calibri" w:cs="Calibri"/>
+          <w:lang w:val="en-US"/>
+        </w:rPr>
+        <w:t>CHAdeMO</w:t>
+      </w:r>
+      <w:proofErr w:type="spellEnd"/>
+      <w:r>
+        <w:rPr>
+          <w:rFonts w:ascii="Calibri" w:hAnsi="Calibri" w:cs="Calibri"/>
+          <w:lang w:val="en-US"/>
+        </w:rPr>
+        <w:t xml:space="preserve"> standard specifications rev.1.0.0</w:t>
+      </w:r>
+    </w:p>
+    <w:p>
+      <w:pPr>
+        <w:autoSpaceDE w:val="0"/>
+        <w:autoSpaceDN w:val="0"/>
+        <w:adjustRightInd w:val="0"/>
+        <w:spacing w:after="0" w:line="240" w:lineRule="auto"/>
+        <w:rPr>
+          <w:rFonts w:ascii="Calibri" w:hAnsi="Calibri" w:cs="Calibri"/>
+          <w:lang w:val="en-US"/>
+        </w:rPr>
+      </w:pPr>
+      <w:r>
+        <w:rPr>
+          <w:rFonts w:ascii="Calibri" w:hAnsi="Calibri" w:cs="Calibri"/>
+          <w:lang w:val="en-US"/>
+        </w:rPr>
+        <w:t>Nov 2013 Release of V2H Guideline 1.0</w:t>
+      </w:r>
+    </w:p>
+    <w:p>
+      <w:pPr>
+        <w:rPr>
+          <w:rFonts w:ascii="Calibri" w:hAnsi="Calibri" w:cs="Calibri"/>
+          <w:lang w:val="en-US"/>
+        </w:rPr>
+      </w:pPr>
+      <w:r>
+        <w:rPr>
+          <w:rFonts w:ascii="Calibri" w:hAnsi="Calibri" w:cs="Calibri"/>
+          <w:lang w:val="en-US"/>
+        </w:rPr>
+        <w:t>Jan 2014 FDIS approval of IEC 61851‐23, 61851‐24</w:t>
+      </w:r>
+    </w:p>
+    <w:p>
+      <w:pPr>
+        <w:rPr>
+          <w:rFonts w:ascii="Calibri" w:hAnsi="Calibri" w:cs="Calibri"/>
+          <w:lang w:val="en-US"/>
+        </w:rPr>
+      </w:pPr>
+    </w:p>
+    <w:p>
+      <w:pPr>
+        <w:rPr>
+          <w:lang w:val="en-US"/>
+        </w:rPr>
+      </w:pPr>
+      <w:r>
+        <w:rPr>
+          <w:rFonts w:ascii="Calibri" w:hAnsi="Calibri" w:cs="Calibri"/>
+          <w:lang w:val="en-US"/>
+        </w:rPr>
+        <w:t>(2013 activity report)</w:t>
+      </w:r>
+    </w:p>
+    <w:p>
+      <w:pPr>
+        <w:rPr>
+          <w:sz w:val="40"/>
+          <w:szCs w:val="40"/>
+          <w:lang w:val="en-US"/>
+        </w:rPr>
+      </w:pPr>
+    </w:p>
+    <w:p>
+      <w:pPr>
+        <w:rPr>
+          <w:sz w:val="40"/>
+          <w:szCs w:val="40"/>
+          <w:lang w:val="en-US"/>
+        </w:rPr>
+      </w:pPr>
+      <w:r>
+        <w:rPr>
+          <w:sz w:val="40"/>
+          <w:szCs w:val="40"/>
+          <w:lang w:val="en-US"/>
+        </w:rPr>
+        <w:t>Strength of the company</w:t>
+      </w:r>
+    </w:p>
+    <w:p>
+      <w:pPr>
+        <w:rPr>
+          <w:sz w:val="32"/>
+          <w:szCs w:val="32"/>
+          <w:lang w:val="en-US"/>
+        </w:rPr>
+      </w:pPr>
+      <w:r>
+        <w:rPr>
+          <w:sz w:val="32"/>
+          <w:szCs w:val="32"/>
+          <w:lang w:val="en-US"/>
+        </w:rPr>
+        <w:lastRenderedPageBreak/>
+        <w:t>Market share</w:t>
+      </w:r>
+    </w:p>
+    <w:p>
+      <w:pPr>
+        <w:rPr>
+          <w:lang w:val="en-US"/>
+        </w:rPr>
+      </w:pPr>
+      <w:r>
+        <w:rPr>
+          <w:lang w:val="en-US"/>
+        </w:rPr>
+        <w:t>Sales of EV in 2010-</w:t>
+      </w:r>
+      <w:proofErr w:type="gramStart"/>
+      <w:r>
+        <w:rPr>
+          <w:lang w:val="en-US"/>
+        </w:rPr>
+        <w:t>2014 :</w:t>
+      </w:r>
+      <w:proofErr w:type="gramEnd"/>
+      <w:r>
+        <w:rPr>
+          <w:lang w:val="en-US"/>
+        </w:rPr>
+        <w:t xml:space="preserve"> 368000, 80% fast chargeable</w:t>
+      </w:r>
+    </w:p>
+    <w:p>
+      <w:pPr>
+        <w:rPr>
+          <w:lang w:val="en-US"/>
+        </w:rPr>
+      </w:pPr>
+      <w:r>
+        <w:rPr>
+          <w:lang w:val="en-US"/>
+        </w:rPr>
+        <w:t>1100 US, 1700 Europe, 5000 Japan</w:t>
+      </w:r>
+    </w:p>
+    <w:p>
+      <w:pPr>
+        <w:rPr>
+          <w:lang w:val="en-US"/>
+        </w:rPr>
+      </w:pPr>
+      <w:r>
+        <w:rPr>
+          <w:lang w:val="en-US"/>
+        </w:rPr>
+        <w:t xml:space="preserve">More than 50 </w:t>
+      </w:r>
+      <w:proofErr w:type="spellStart"/>
+      <w:r>
+        <w:rPr>
+          <w:lang w:val="en-US"/>
+        </w:rPr>
+        <w:t>chaging</w:t>
+      </w:r>
+      <w:proofErr w:type="spellEnd"/>
+      <w:r>
+        <w:rPr>
+          <w:lang w:val="en-US"/>
+        </w:rPr>
+        <w:t xml:space="preserve"> station manufacturers</w:t>
+      </w:r>
+    </w:p>
+    <w:p>
+      <w:pPr>
+        <w:rPr>
+          <w:lang w:val="en-US"/>
+        </w:rPr>
+      </w:pPr>
       <w:r>
         <w:rPr>
           <w:noProof/>
         </w:rPr>
         <w:drawing>
-          <wp:inline distT="0" distB="0" distL="0" distR="0">
+          <wp:inline distT="0" distB="0" distL="0" distR="0" wp14:anchorId="70474A73" wp14:editId="79FFFE35">
             <wp:extent cx="4366895" cy="2317750"/>
             <wp:effectExtent l="0" t="0" r="0" b="6350"/>
             <wp:docPr id="1" name="Image 1"/>
@@ -201,8 +846,661 @@
           </wp:inline>
         </w:drawing>
       </w:r>
+    </w:p>
+    <w:p>
+      <w:pPr>
+        <w:rPr>
+          <w:lang w:val="en-US"/>
+        </w:rPr>
+      </w:pPr>
+      <w:r>
+        <w:rPr>
+          <w:lang w:val="en-US"/>
+        </w:rPr>
+        <w:t>(</w:t>
+      </w:r>
+      <w:proofErr w:type="gramStart"/>
+      <w:r>
+        <w:rPr>
+          <w:lang w:val="en-US"/>
+        </w:rPr>
+        <w:t>final</w:t>
+      </w:r>
+      <w:proofErr w:type="gramEnd"/>
+      <w:r>
+        <w:rPr>
+          <w:lang w:val="en-US"/>
+        </w:rPr>
+        <w:t xml:space="preserve"> </w:t>
+      </w:r>
+      <w:proofErr w:type="spellStart"/>
+      <w:r>
+        <w:rPr>
+          <w:lang w:val="en-US"/>
+        </w:rPr>
+        <w:t>english</w:t>
+      </w:r>
+      <w:proofErr w:type="spellEnd"/>
+      <w:r>
+        <w:rPr>
+          <w:lang w:val="en-US"/>
+        </w:rPr>
+        <w:t xml:space="preserve"> brochure 2013)</w:t>
+      </w:r>
+    </w:p>
+    <w:p>
+      <w:pPr>
+        <w:rPr>
+          <w:lang w:val="en-US"/>
+        </w:rPr>
+      </w:pPr>
+    </w:p>
+    <w:p>
+      <w:pPr>
+        <w:rPr>
+          <w:lang w:val="en-US"/>
+        </w:rPr>
+      </w:pPr>
+      <w:r>
+        <w:rPr>
+          <w:noProof/>
+        </w:rPr>
+        <w:drawing>
+          <wp:inline distT="0" distB="0" distL="0" distR="0">
+            <wp:extent cx="4982210" cy="2948305"/>
+            <wp:effectExtent l="0" t="0" r="8890" b="4445"/>
+            <wp:docPr id="2" name="Image 2"/>
+            <wp:cNvGraphicFramePr>
+              <a:graphicFrameLocks xmlns:a="http://schemas.openxmlformats.org/drawingml/2006/main" noChangeAspect="1"/>
+            </wp:cNvGraphicFramePr>
+            <a:graphic xmlns:a="http://schemas.openxmlformats.org/drawingml/2006/main">
+              <a:graphicData uri="http://schemas.openxmlformats.org/drawingml/2006/picture">
+                <pic:pic xmlns:pic="http://schemas.openxmlformats.org/drawingml/2006/picture">
+                  <pic:nvPicPr>
+                    <pic:cNvPr id="0" name="Picture 2"/>
+                    <pic:cNvPicPr>
+                      <a:picLocks noChangeAspect="1" noChangeArrowheads="1"/>
+                    </pic:cNvPicPr>
+                  </pic:nvPicPr>
+                  <pic:blipFill>
+                    <a:blip r:embed="rId5">
+                      <a:extLst>
+                        <a:ext uri="{28A0092B-C50C-407E-A947-70E740481C1C}">
+                          <a14:useLocalDpi xmlns:a14="http://schemas.microsoft.com/office/drawing/2010/main" val="0"/>
+                        </a:ext>
+                      </a:extLst>
+                    </a:blip>
+                    <a:srcRect/>
+                    <a:stretch>
+                      <a:fillRect/>
+                    </a:stretch>
+                  </pic:blipFill>
+                  <pic:spPr bwMode="auto">
+                    <a:xfrm>
+                      <a:off x="0" y="0"/>
+                      <a:ext cx="4982210" cy="2948305"/>
+                    </a:xfrm>
+                    <a:prstGeom prst="rect">
+                      <a:avLst/>
+                    </a:prstGeom>
+                    <a:noFill/>
+                    <a:ln>
+                      <a:noFill/>
+                    </a:ln>
+                  </pic:spPr>
+                </pic:pic>
+              </a:graphicData>
+            </a:graphic>
+          </wp:inline>
+        </w:drawing>
+      </w:r>
+    </w:p>
+    <w:p>
+      <w:pPr>
+        <w:rPr>
+          <w:lang w:val="en-US"/>
+        </w:rPr>
+      </w:pPr>
+      <w:r>
+        <w:rPr>
+          <w:lang w:val="en-US"/>
+        </w:rPr>
+        <w:t xml:space="preserve">Deployment of </w:t>
+      </w:r>
+      <w:proofErr w:type="spellStart"/>
+      <w:r>
+        <w:rPr>
+          <w:lang w:val="en-US"/>
+        </w:rPr>
+        <w:t>CHAdeMO</w:t>
+      </w:r>
+      <w:proofErr w:type="spellEnd"/>
+      <w:r>
+        <w:rPr>
+          <w:lang w:val="en-US"/>
+        </w:rPr>
+        <w:t xml:space="preserve"> fast charger across the world (final English brochure 2013)</w:t>
+      </w:r>
+    </w:p>
+    <w:p>
+      <w:pPr>
+        <w:rPr>
+          <w:lang w:val="en-US"/>
+        </w:rPr>
+      </w:pPr>
+    </w:p>
+    <w:p>
+      <w:pPr>
+        <w:rPr>
+          <w:sz w:val="32"/>
+          <w:szCs w:val="32"/>
+          <w:lang w:val="en-US"/>
+        </w:rPr>
+      </w:pPr>
+      <w:r>
+        <w:rPr>
+          <w:sz w:val="32"/>
+          <w:szCs w:val="32"/>
+          <w:lang w:val="en-US"/>
+        </w:rPr>
+        <w:t xml:space="preserve">R&amp;D of </w:t>
+      </w:r>
+      <w:proofErr w:type="spellStart"/>
+      <w:r>
+        <w:rPr>
+          <w:sz w:val="32"/>
+          <w:szCs w:val="32"/>
+          <w:lang w:val="en-US"/>
+        </w:rPr>
+        <w:t>CHAdeMO</w:t>
+      </w:r>
+      <w:proofErr w:type="spellEnd"/>
+    </w:p>
+    <w:p>
+      <w:pPr>
+        <w:rPr>
+          <w:lang w:val="en-US"/>
+        </w:rPr>
+      </w:pPr>
+      <w:r>
+        <w:rPr>
+          <w:lang w:val="en-US"/>
+        </w:rPr>
+        <w:t>From 2005</w:t>
+      </w:r>
+    </w:p>
+    <w:p>
+      <w:pPr>
+        <w:rPr>
+          <w:lang w:val="en-US"/>
+        </w:rPr>
+      </w:pPr>
+    </w:p>
+    <w:p>
+      <w:pPr>
+        <w:rPr>
+          <w:sz w:val="32"/>
+          <w:szCs w:val="32"/>
+          <w:lang w:val="en-US"/>
+        </w:rPr>
+      </w:pPr>
+      <w:r>
+        <w:rPr>
+          <w:sz w:val="32"/>
+          <w:szCs w:val="32"/>
+          <w:lang w:val="en-US"/>
+        </w:rPr>
+        <w:lastRenderedPageBreak/>
+        <w:t>Revenue/Profit</w:t>
+      </w:r>
       <w:bookmarkStart w:id="0" w:name="_GoBack"/>
       <w:bookmarkEnd w:id="0"/>
+    </w:p>
+    <w:p>
+      <w:pPr>
+        <w:rPr>
+          <w:sz w:val="32"/>
+          <w:szCs w:val="32"/>
+          <w:lang w:val="en-US"/>
+        </w:rPr>
+      </w:pPr>
+      <w:r>
+        <w:rPr>
+          <w:sz w:val="32"/>
+          <w:szCs w:val="32"/>
+          <w:lang w:val="en-US"/>
+        </w:rPr>
+        <w:t>Patents</w:t>
+      </w:r>
+      <w:r>
+        <w:rPr>
+          <w:sz w:val="32"/>
+          <w:szCs w:val="32"/>
+          <w:lang w:val="en-US"/>
+        </w:rPr>
+        <w:t>/ technical specifications</w:t>
+      </w:r>
+    </w:p>
+    <w:p>
+      <w:pPr>
+        <w:rPr>
+          <w:sz w:val="32"/>
+          <w:szCs w:val="32"/>
+          <w:lang w:val="en-US"/>
+        </w:rPr>
+      </w:pPr>
+    </w:p>
+    <w:p>
+      <w:pPr>
+        <w:rPr>
+          <w:lang w:val="en-US"/>
+        </w:rPr>
+      </w:pPr>
+      <w:r>
+        <w:rPr>
+          <w:lang w:val="en-US"/>
+        </w:rPr>
+        <w:t>Use the patented technology of TEPCO developed from 2005</w:t>
+      </w:r>
+    </w:p>
+    <w:p>
+      <w:pPr>
+        <w:rPr>
+          <w:lang w:val="en-US"/>
+        </w:rPr>
+      </w:pPr>
+      <w:r>
+        <w:rPr>
+          <w:lang w:val="en-US"/>
+        </w:rPr>
+        <w:t xml:space="preserve">_ </w:t>
+      </w:r>
+      <w:proofErr w:type="gramStart"/>
+      <w:r>
+        <w:rPr>
+          <w:lang w:val="en-US"/>
+        </w:rPr>
+        <w:t>safety</w:t>
+      </w:r>
+      <w:proofErr w:type="gramEnd"/>
+      <w:r>
+        <w:rPr>
+          <w:lang w:val="en-US"/>
+        </w:rPr>
+        <w:t xml:space="preserve"> of user</w:t>
+      </w:r>
+    </w:p>
+    <w:p>
+      <w:pPr>
+        <w:rPr>
+          <w:lang w:val="en-US"/>
+        </w:rPr>
+      </w:pPr>
+      <w:r>
+        <w:rPr>
+          <w:lang w:val="en-US"/>
+        </w:rPr>
+        <w:t xml:space="preserve">_ </w:t>
+      </w:r>
+      <w:proofErr w:type="gramStart"/>
+      <w:r>
+        <w:rPr>
+          <w:lang w:val="en-US"/>
+        </w:rPr>
+        <w:t>the</w:t>
+      </w:r>
+      <w:proofErr w:type="gramEnd"/>
+      <w:r>
+        <w:rPr>
+          <w:lang w:val="en-US"/>
+        </w:rPr>
+        <w:t xml:space="preserve"> connector inlet</w:t>
+      </w:r>
+      <w:r>
+        <w:rPr>
+          <w:lang w:val="en-US"/>
+        </w:rPr>
+        <w:t>: one AC and one DC inlet to help customer make the difference</w:t>
+      </w:r>
+    </w:p>
+    <w:p>
+      <w:pPr>
+        <w:rPr>
+          <w:lang w:val="en-US"/>
+        </w:rPr>
+      </w:pPr>
+      <w:r>
+        <w:rPr>
+          <w:lang w:val="en-US"/>
+        </w:rPr>
+        <w:t xml:space="preserve">_ </w:t>
+      </w:r>
+      <w:proofErr w:type="gramStart"/>
+      <w:r>
+        <w:rPr>
+          <w:lang w:val="en-US"/>
+        </w:rPr>
+        <w:t>communication</w:t>
+      </w:r>
+      <w:proofErr w:type="gramEnd"/>
+      <w:r>
+        <w:rPr>
+          <w:lang w:val="en-US"/>
+        </w:rPr>
+        <w:t xml:space="preserve"> system (CAN) : </w:t>
+      </w:r>
+      <w:r>
+        <w:rPr>
+          <w:lang w:val="en-US"/>
+        </w:rPr>
+        <w:t>physical communication network on the vehicle between the battery and the charger control unit</w:t>
+      </w:r>
+    </w:p>
+    <w:p>
+      <w:pPr>
+        <w:rPr>
+          <w:lang w:val="en-US"/>
+        </w:rPr>
+      </w:pPr>
+      <w:r>
+        <w:rPr>
+          <w:lang w:val="en-US"/>
+        </w:rPr>
+        <w:t xml:space="preserve">_ </w:t>
+      </w:r>
+      <w:proofErr w:type="gramStart"/>
+      <w:r>
+        <w:rPr>
+          <w:lang w:val="en-US"/>
+        </w:rPr>
+        <w:t>output</w:t>
+      </w:r>
+      <w:proofErr w:type="gramEnd"/>
+      <w:r>
+        <w:rPr>
+          <w:lang w:val="en-US"/>
+        </w:rPr>
+        <w:t xml:space="preserve"> power</w:t>
+      </w:r>
+      <w:r>
+        <w:rPr>
+          <w:lang w:val="en-US"/>
+        </w:rPr>
+        <w:t>: tradeoff between the cost of the system (charger power, connection to the grid), and the benefit (time to charge the battery): level is 50kW</w:t>
+      </w:r>
+    </w:p>
+    <w:p>
+      <w:pPr>
+        <w:rPr>
+          <w:lang w:val="en-US"/>
+        </w:rPr>
+      </w:pPr>
+      <w:r>
+        <w:rPr>
+          <w:lang w:val="en-US"/>
+        </w:rPr>
+        <w:t xml:space="preserve">_future </w:t>
+      </w:r>
+      <w:proofErr w:type="gramStart"/>
+      <w:r>
+        <w:rPr>
+          <w:lang w:val="en-US"/>
+        </w:rPr>
+        <w:t>flexibility :</w:t>
+      </w:r>
+      <w:proofErr w:type="gramEnd"/>
+      <w:r>
+        <w:rPr>
+          <w:lang w:val="en-US"/>
+        </w:rPr>
+        <w:t xml:space="preserve"> the system allow to go up to 200A, which can almost double the power level</w:t>
+      </w:r>
+    </w:p>
+    <w:p>
+      <w:pPr>
+        <w:rPr>
+          <w:lang w:val="en-US"/>
+        </w:rPr>
+      </w:pPr>
+      <w:r>
+        <w:rPr>
+          <w:lang w:val="en-US"/>
+        </w:rPr>
+        <w:t xml:space="preserve">_ </w:t>
+      </w:r>
+      <w:proofErr w:type="gramStart"/>
+      <w:r>
+        <w:rPr>
+          <w:lang w:val="en-US"/>
+        </w:rPr>
+        <w:t>compatibility</w:t>
+      </w:r>
+      <w:proofErr w:type="gramEnd"/>
+      <w:r>
+        <w:rPr>
+          <w:lang w:val="en-US"/>
+        </w:rPr>
+        <w:t xml:space="preserve"> with smart grids</w:t>
+      </w:r>
+      <w:r>
+        <w:rPr>
+          <w:lang w:val="en-US"/>
+        </w:rPr>
+        <w:t>: it is compatible for Vehicle-to-Home systems: allows to be connected to Home Energy Management System (connection with photovoltaic panels in the roof, optimization of charge and discharge)</w:t>
+      </w:r>
+    </w:p>
+    <w:p>
+      <w:pPr>
+        <w:rPr>
+          <w:lang w:val="en-US"/>
+        </w:rPr>
+      </w:pPr>
+    </w:p>
+    <w:p>
+      <w:pPr>
+        <w:rPr>
+          <w:lang w:val="en-US"/>
+        </w:rPr>
+      </w:pPr>
+    </w:p>
+    <w:p>
+      <w:pPr>
+        <w:rPr>
+          <w:lang w:val="en-US"/>
+        </w:rPr>
+      </w:pPr>
+      <w:r>
+        <w:rPr>
+          <w:lang w:val="en-US"/>
+        </w:rPr>
+        <w:t>Interlock of connectors</w:t>
+      </w:r>
+    </w:p>
+    <w:p>
+      <w:pPr>
+        <w:rPr>
+          <w:lang w:val="en-US"/>
+        </w:rPr>
+      </w:pPr>
+      <w:r>
+        <w:rPr>
+          <w:lang w:val="en-US"/>
+        </w:rPr>
+        <w:t xml:space="preserve">Security of </w:t>
+      </w:r>
+      <w:r>
+        <w:rPr>
+          <w:lang w:val="en-US"/>
+        </w:rPr>
+        <w:t>the user (protection from electrical shock)</w:t>
+      </w:r>
+    </w:p>
+    <w:p>
+      <w:pPr>
+        <w:rPr>
+          <w:lang w:val="en-US"/>
+        </w:rPr>
+      </w:pPr>
+      <w:r>
+        <w:rPr>
+          <w:lang w:val="en-US"/>
+        </w:rPr>
+        <w:t>Protection of battery</w:t>
+      </w:r>
+    </w:p>
+    <w:p>
+      <w:pPr>
+        <w:rPr>
+          <w:lang w:val="en-US"/>
+        </w:rPr>
+      </w:pPr>
+    </w:p>
+    <w:p>
+      <w:pPr>
+        <w:rPr>
+          <w:sz w:val="32"/>
+          <w:szCs w:val="32"/>
+          <w:lang w:val="en-US"/>
+        </w:rPr>
+      </w:pPr>
+    </w:p>
+    <w:p>
+      <w:pPr>
+        <w:rPr>
+          <w:sz w:val="32"/>
+          <w:szCs w:val="32"/>
+          <w:lang w:val="en-US"/>
+        </w:rPr>
+      </w:pPr>
+    </w:p>
+    <w:p>
+      <w:pPr>
+        <w:rPr>
+          <w:sz w:val="32"/>
+          <w:szCs w:val="32"/>
+          <w:lang w:val="en-US"/>
+        </w:rPr>
+      </w:pPr>
+      <w:r>
+        <w:rPr>
+          <w:sz w:val="32"/>
+          <w:szCs w:val="32"/>
+          <w:lang w:val="en-US"/>
+        </w:rPr>
+        <w:t>Price</w:t>
+      </w:r>
+    </w:p>
+    <w:p>
+      <w:pPr>
+        <w:rPr>
+          <w:sz w:val="32"/>
+          <w:szCs w:val="32"/>
+          <w:lang w:val="en-US"/>
+        </w:rPr>
+      </w:pPr>
+      <w:r>
+        <w:rPr>
+          <w:sz w:val="32"/>
+          <w:szCs w:val="32"/>
+          <w:lang w:val="en-US"/>
+        </w:rPr>
+        <w:t>Service</w:t>
+      </w:r>
+    </w:p>
+    <w:p>
+      <w:pPr>
+        <w:rPr>
+          <w:sz w:val="32"/>
+          <w:szCs w:val="32"/>
+          <w:lang w:val="en-US"/>
+        </w:rPr>
+      </w:pPr>
+      <w:r>
+        <w:rPr>
+          <w:sz w:val="32"/>
+          <w:szCs w:val="32"/>
+          <w:lang w:val="en-US"/>
+        </w:rPr>
+        <w:t>Product</w:t>
+      </w:r>
+    </w:p>
+    <w:p>
+      <w:pPr>
+        <w:rPr>
+          <w:sz w:val="32"/>
+          <w:szCs w:val="32"/>
+          <w:lang w:val="en-US"/>
+        </w:rPr>
+      </w:pPr>
+      <w:r>
+        <w:rPr>
+          <w:sz w:val="32"/>
+          <w:szCs w:val="32"/>
+          <w:lang w:val="en-US"/>
+        </w:rPr>
+        <w:t>Monopoly</w:t>
+      </w:r>
+    </w:p>
+    <w:p>
+      <w:pPr>
+        <w:rPr>
+          <w:sz w:val="32"/>
+          <w:szCs w:val="32"/>
+          <w:lang w:val="en-US"/>
+        </w:rPr>
+      </w:pPr>
+    </w:p>
+    <w:p>
+      <w:pPr>
+        <w:rPr>
+          <w:sz w:val="32"/>
+          <w:szCs w:val="32"/>
+          <w:lang w:val="en-US"/>
+        </w:rPr>
+      </w:pPr>
+      <w:r>
+        <w:rPr>
+          <w:sz w:val="32"/>
+          <w:szCs w:val="32"/>
+          <w:lang w:val="en-US"/>
+        </w:rPr>
+        <w:t>B2C/B2B companies government</w:t>
+      </w:r>
+    </w:p>
+    <w:p>
+      <w:pPr>
+        <w:rPr>
+          <w:sz w:val="32"/>
+          <w:szCs w:val="32"/>
+          <w:lang w:val="en-US"/>
+        </w:rPr>
+      </w:pPr>
+      <w:r>
+        <w:rPr>
+          <w:sz w:val="32"/>
+          <w:szCs w:val="32"/>
+          <w:lang w:val="en-US"/>
+        </w:rPr>
+        <w:t>Partnership</w:t>
+      </w:r>
+    </w:p>
+    <w:p>
+      <w:pPr>
+        <w:rPr>
+          <w:sz w:val="32"/>
+          <w:szCs w:val="32"/>
+          <w:lang w:val="en-US"/>
+        </w:rPr>
+      </w:pPr>
+      <w:r>
+        <w:rPr>
+          <w:sz w:val="32"/>
+          <w:szCs w:val="32"/>
+          <w:lang w:val="en-US"/>
+        </w:rPr>
+        <w:lastRenderedPageBreak/>
+        <w:t>Private/public charging stations</w:t>
+      </w:r>
     </w:p>
     <w:sectPr>
       <w:pgSz w:w="11906" w:h="16838"/>

</xml_diff>